<commit_message>
dropbox directory specified in submission doc
</commit_message>
<xml_diff>
--- a/Submissions/Lab3/CSE 30342 Lab 3 Group Submission.docx
+++ b/Submissions/Lab3/CSE 30342 Lab 3 Group Submission.docx
@@ -48,6 +48,8 @@
       <w:pPr>
         <w:jc w:val="center"/>
         <w:rPr>
+          <w:b/>
+          <w:bCs/>
           <w:sz w:val="28"/>
           <w:szCs w:val="28"/>
         </w:rPr>
@@ -82,6 +84,63 @@
     </w:p>
     <w:p>
       <w:pPr>
+        <w:jc w:val="center"/>
+        <w:rPr>
+          <w:sz w:val="28"/>
+          <w:szCs w:val="28"/>
+        </w:rPr>
+      </w:pPr>
+      <w:r>
+        <w:rPr>
+          <w:sz w:val="28"/>
+          <w:szCs w:val="28"/>
+        </w:rPr>
+        <w:t>CRC Machine (</w:t>
+      </w:r>
+      <w:proofErr w:type="spellStart"/>
+      <w:r>
+        <w:rPr>
+          <w:sz w:val="28"/>
+          <w:szCs w:val="28"/>
+        </w:rPr>
+        <w:t>Github</w:t>
+      </w:r>
+      <w:proofErr w:type="spellEnd"/>
+      <w:r>
+        <w:rPr>
+          <w:sz w:val="28"/>
+          <w:szCs w:val="28"/>
+        </w:rPr>
+        <w:t xml:space="preserve"> Repo) directory: </w:t>
+      </w:r>
+      <w:proofErr w:type="spellStart"/>
+      <w:r>
+        <w:rPr>
+          <w:sz w:val="28"/>
+          <w:szCs w:val="28"/>
+        </w:rPr>
+        <w:t>dropbox</w:t>
+      </w:r>
+      <w:proofErr w:type="spellEnd"/>
+      <w:r>
+        <w:rPr>
+          <w:sz w:val="28"/>
+          <w:szCs w:val="28"/>
+        </w:rPr>
+        <w:t>/VLSI/</w:t>
+      </w:r>
+      <w:proofErr w:type="spellStart"/>
+      <w:r>
+        <w:rPr>
+          <w:sz w:val="28"/>
+          <w:szCs w:val="28"/>
+        </w:rPr>
+        <w:t>boyz</w:t>
+      </w:r>
+      <w:proofErr w:type="spellEnd"/>
+    </w:p>
+    <w:p>
+      <w:pPr>
         <w:rPr>
           <w:sz w:val="28"/>
           <w:szCs w:val="28"/>
@@ -134,7 +193,7 @@
           <w:szCs w:val="28"/>
         </w:rPr>
         <w:drawing>
-          <wp:inline distT="0" distB="0" distL="0" distR="0" wp14:anchorId="6637BF88" wp14:editId="786C7BD8">
+          <wp:inline distT="0" distB="0" distL="0" distR="0" wp14:anchorId="6637BF88" wp14:editId="5D967100">
             <wp:extent cx="5271740" cy="7010400"/>
             <wp:effectExtent l="0" t="0" r="0" b="0"/>
             <wp:docPr id="73767711" name="Picture 1" descr="A computer screen shot of a computer chip&#10;&#10;Description automatically generated"/>
@@ -202,32 +261,32 @@
           <w:szCs w:val="28"/>
           <w:u w:val="single"/>
         </w:rPr>
+        <w:t>Part 1d – Extracted View</w:t>
+      </w:r>
+    </w:p>
+    <w:p>
+      <w:pPr>
+        <w:jc w:val="center"/>
+        <w:rPr>
+          <w:b/>
+          <w:bCs/>
+          <w:sz w:val="28"/>
+          <w:szCs w:val="28"/>
+          <w:u w:val="single"/>
+        </w:rPr>
+      </w:pPr>
+      <w:r>
+        <w:rPr>
+          <w:b/>
+          <w:bCs/>
+          <w:noProof/>
+          <w:sz w:val="28"/>
+          <w:szCs w:val="28"/>
+          <w:u w:val="single"/>
+        </w:rPr>
         <w:lastRenderedPageBreak/>
-        <w:t>Part 1d – Extracted View</w:t>
-      </w:r>
-    </w:p>
-    <w:p>
-      <w:pPr>
-        <w:jc w:val="center"/>
-        <w:rPr>
-          <w:b/>
-          <w:bCs/>
-          <w:sz w:val="28"/>
-          <w:szCs w:val="28"/>
-          <w:u w:val="single"/>
-        </w:rPr>
-      </w:pPr>
-      <w:r>
-        <w:rPr>
-          <w:b/>
-          <w:bCs/>
-          <w:noProof/>
-          <w:sz w:val="28"/>
-          <w:szCs w:val="28"/>
-          <w:u w:val="single"/>
-        </w:rPr>
         <w:drawing>
-          <wp:inline distT="0" distB="0" distL="0" distR="0" wp14:anchorId="5AF9A557" wp14:editId="046A2DD2">
+          <wp:inline distT="0" distB="0" distL="0" distR="0" wp14:anchorId="5AF9A557" wp14:editId="4DBCC320">
             <wp:extent cx="5943600" cy="7903845"/>
             <wp:effectExtent l="0" t="0" r="0" b="0"/>
             <wp:docPr id="386421373" name="Picture 2" descr="A screenshot of a computer program&#10;&#10;Description automatically generated"/>
@@ -287,22 +346,12 @@
           <w:szCs w:val="28"/>
           <w:u w:val="single"/>
         </w:rPr>
+        <w:t>Part 1d – Netlist</w:t>
+      </w:r>
+    </w:p>
+    <w:p>
+      <w:r>
         <w:lastRenderedPageBreak/>
-        <w:t xml:space="preserve">Part 1d – </w:t>
-      </w:r>
-      <w:r>
-        <w:rPr>
-          <w:b/>
-          <w:bCs/>
-          <w:sz w:val="28"/>
-          <w:szCs w:val="28"/>
-          <w:u w:val="single"/>
-        </w:rPr>
-        <w:t>Netlist</w:t>
-      </w:r>
-    </w:p>
-    <w:p>
-      <w:r>
         <w:t xml:space="preserve">t 9 </w:t>
       </w:r>
       <w:proofErr w:type="gramStart"/>
@@ -805,29 +854,29 @@
           <w:szCs w:val="28"/>
           <w:u w:val="single"/>
         </w:rPr>
+        <w:t>Part 1e – Schematic</w:t>
+      </w:r>
+    </w:p>
+    <w:p>
+      <w:pPr>
+        <w:rPr>
+          <w:b/>
+          <w:bCs/>
+          <w:sz w:val="28"/>
+          <w:szCs w:val="28"/>
+          <w:u w:val="single"/>
+        </w:rPr>
+      </w:pPr>
+      <w:r>
+        <w:rPr>
+          <w:b/>
+          <w:bCs/>
+          <w:noProof/>
+          <w:sz w:val="28"/>
+          <w:szCs w:val="28"/>
+          <w:u w:val="single"/>
+        </w:rPr>
         <w:lastRenderedPageBreak/>
-        <w:t>Part 1e – Schematic</w:t>
-      </w:r>
-    </w:p>
-    <w:p>
-      <w:pPr>
-        <w:rPr>
-          <w:b/>
-          <w:bCs/>
-          <w:sz w:val="28"/>
-          <w:szCs w:val="28"/>
-          <w:u w:val="single"/>
-        </w:rPr>
-      </w:pPr>
-      <w:r>
-        <w:rPr>
-          <w:b/>
-          <w:bCs/>
-          <w:noProof/>
-          <w:sz w:val="28"/>
-          <w:szCs w:val="28"/>
-          <w:u w:val="single"/>
-        </w:rPr>
         <w:drawing>
           <wp:inline distT="0" distB="0" distL="0" distR="0" wp14:anchorId="6246B7A5" wp14:editId="64E6C6EC">
             <wp:extent cx="5943600" cy="1867535"/>
@@ -1071,7 +1120,6 @@
           <w:szCs w:val="28"/>
           <w:u w:val="single"/>
         </w:rPr>
-        <w:lastRenderedPageBreak/>
         <w:t>Part 1e – Netlist</w:t>
       </w:r>
     </w:p>
@@ -1082,6 +1130,7 @@
         </w:tabs>
       </w:pPr>
       <w:r>
+        <w:lastRenderedPageBreak/>
         <w:t>// Library name: lab3_boyz_dnoronha</w:t>
       </w:r>
     </w:p>
@@ -1753,32 +1802,32 @@
           <w:szCs w:val="28"/>
           <w:u w:val="single"/>
         </w:rPr>
+        <w:t>Part 2f – Schematic</w:t>
+      </w:r>
+    </w:p>
+    <w:p>
+      <w:pPr>
+        <w:jc w:val="center"/>
+        <w:rPr>
+          <w:b/>
+          <w:bCs/>
+          <w:sz w:val="28"/>
+          <w:szCs w:val="28"/>
+          <w:u w:val="single"/>
+        </w:rPr>
+      </w:pPr>
+      <w:r>
+        <w:rPr>
+          <w:b/>
+          <w:bCs/>
+          <w:noProof/>
+          <w:sz w:val="28"/>
+          <w:szCs w:val="28"/>
+          <w:u w:val="single"/>
+        </w:rPr>
         <w:lastRenderedPageBreak/>
-        <w:t>Part 2f – Schematic</w:t>
-      </w:r>
-    </w:p>
-    <w:p>
-      <w:pPr>
-        <w:jc w:val="center"/>
-        <w:rPr>
-          <w:b/>
-          <w:bCs/>
-          <w:sz w:val="28"/>
-          <w:szCs w:val="28"/>
-          <w:u w:val="single"/>
-        </w:rPr>
-      </w:pPr>
-      <w:r>
-        <w:rPr>
-          <w:b/>
-          <w:bCs/>
-          <w:noProof/>
-          <w:sz w:val="28"/>
-          <w:szCs w:val="28"/>
-          <w:u w:val="single"/>
-        </w:rPr>
         <w:drawing>
-          <wp:inline distT="0" distB="0" distL="0" distR="0" wp14:anchorId="689230E6" wp14:editId="3FBE7165">
+          <wp:inline distT="0" distB="0" distL="0" distR="0" wp14:anchorId="689230E6" wp14:editId="07B1DECB">
             <wp:extent cx="5420148" cy="7955280"/>
             <wp:effectExtent l="0" t="0" r="3175" b="0"/>
             <wp:docPr id="616558443" name="Picture 6" descr="A screenshot of a computer&#10;&#10;Description automatically generated"/>
@@ -1838,39 +1887,29 @@
           <w:szCs w:val="28"/>
           <w:u w:val="single"/>
         </w:rPr>
+        <w:t>Part 2f – Symbol</w:t>
+      </w:r>
+    </w:p>
+    <w:p>
+      <w:pPr>
+        <w:rPr>
+          <w:b/>
+          <w:bCs/>
+          <w:sz w:val="28"/>
+          <w:szCs w:val="28"/>
+          <w:u w:val="single"/>
+        </w:rPr>
+      </w:pPr>
+      <w:r>
+        <w:rPr>
+          <w:b/>
+          <w:bCs/>
+          <w:noProof/>
+          <w:sz w:val="28"/>
+          <w:szCs w:val="28"/>
+          <w:u w:val="single"/>
+        </w:rPr>
         <w:lastRenderedPageBreak/>
-        <w:t xml:space="preserve">Part 2f – </w:t>
-      </w:r>
-      <w:r>
-        <w:rPr>
-          <w:b/>
-          <w:bCs/>
-          <w:sz w:val="28"/>
-          <w:szCs w:val="28"/>
-          <w:u w:val="single"/>
-        </w:rPr>
-        <w:t>Symbol</w:t>
-      </w:r>
-    </w:p>
-    <w:p>
-      <w:pPr>
-        <w:rPr>
-          <w:b/>
-          <w:bCs/>
-          <w:sz w:val="28"/>
-          <w:szCs w:val="28"/>
-          <w:u w:val="single"/>
-        </w:rPr>
-      </w:pPr>
-      <w:r>
-        <w:rPr>
-          <w:b/>
-          <w:bCs/>
-          <w:noProof/>
-          <w:sz w:val="28"/>
-          <w:szCs w:val="28"/>
-          <w:u w:val="single"/>
-        </w:rPr>
         <w:drawing>
           <wp:inline distT="0" distB="0" distL="0" distR="0" wp14:anchorId="70F8ABC0" wp14:editId="7E669065">
             <wp:extent cx="5943600" cy="3520440"/>
@@ -2152,31 +2191,31 @@
           <w:szCs w:val="28"/>
           <w:u w:val="single"/>
         </w:rPr>
+        <w:t>Part 2f – Layout</w:t>
+      </w:r>
+    </w:p>
+    <w:p>
+      <w:pPr>
+        <w:rPr>
+          <w:b/>
+          <w:bCs/>
+          <w:sz w:val="28"/>
+          <w:szCs w:val="28"/>
+          <w:u w:val="single"/>
+        </w:rPr>
+      </w:pPr>
+      <w:r>
+        <w:rPr>
+          <w:b/>
+          <w:bCs/>
+          <w:noProof/>
+          <w:sz w:val="28"/>
+          <w:szCs w:val="28"/>
+          <w:u w:val="single"/>
+        </w:rPr>
         <w:lastRenderedPageBreak/>
-        <w:t>Part 2f – Layout</w:t>
-      </w:r>
-    </w:p>
-    <w:p>
-      <w:pPr>
-        <w:rPr>
-          <w:b/>
-          <w:bCs/>
-          <w:sz w:val="28"/>
-          <w:szCs w:val="28"/>
-          <w:u w:val="single"/>
-        </w:rPr>
-      </w:pPr>
-      <w:r>
-        <w:rPr>
-          <w:b/>
-          <w:bCs/>
-          <w:noProof/>
-          <w:sz w:val="28"/>
-          <w:szCs w:val="28"/>
-          <w:u w:val="single"/>
-        </w:rPr>
         <w:drawing>
-          <wp:inline distT="0" distB="0" distL="0" distR="0" wp14:anchorId="43D39DCD" wp14:editId="11B8ECF1">
+          <wp:inline distT="0" distB="0" distL="0" distR="0" wp14:anchorId="43D39DCD" wp14:editId="6BB7DD4E">
             <wp:extent cx="5943600" cy="6844665"/>
             <wp:effectExtent l="0" t="0" r="0" b="635"/>
             <wp:docPr id="878392158" name="Picture 5" descr="A computer screen shot of a computer chip&#10;&#10;Description automatically generated"/>
@@ -2291,12 +2330,12 @@
           <w:szCs w:val="28"/>
           <w:u w:val="single"/>
         </w:rPr>
+        <w:t>Part 2f – LVS Netlist</w:t>
+      </w:r>
+    </w:p>
+    <w:p>
+      <w:r>
         <w:lastRenderedPageBreak/>
-        <w:t>Part 2f – LVS Netlist</w:t>
-      </w:r>
-    </w:p>
-    <w:p>
-      <w:r>
         <w:t xml:space="preserve">t 11 </w:t>
       </w:r>
       <w:proofErr w:type="gramStart"/>
@@ -2767,8 +2806,39 @@
     </w:p>
     <w:p>
       <w:r>
+        <w:t xml:space="preserve">; nmos4 Instance /+2 = </w:t>
+      </w:r>
+      <w:proofErr w:type="spellStart"/>
+      <w:r>
+        <w:t>auLvs</w:t>
+      </w:r>
+      <w:proofErr w:type="spellEnd"/>
+      <w:r>
+        <w:t xml:space="preserve"> device Q9</w:t>
+      </w:r>
+    </w:p>
+    <w:p>
+      <w:proofErr w:type="spellStart"/>
+      <w:r>
         <w:lastRenderedPageBreak/>
-        <w:t xml:space="preserve">; nmos4 Instance /+2 = </w:t>
+        <w:t>i</w:t>
+      </w:r>
+      <w:proofErr w:type="spellEnd"/>
+      <w:r>
+        <w:t xml:space="preserve"> 9 </w:t>
+      </w:r>
+      <w:proofErr w:type="spellStart"/>
+      <w:r>
+        <w:t>nmos</w:t>
+      </w:r>
+      <w:proofErr w:type="spellEnd"/>
+      <w:r>
+        <w:t xml:space="preserve"> 13 11 3 7 " m 1 l 600e-9 w 4.5e-6 "</w:t>
+      </w:r>
+    </w:p>
+    <w:p>
+      <w:r>
+        <w:t xml:space="preserve">; nmos4 Instance /+1 = </w:t>
       </w:r>
       <w:proofErr w:type="spellStart"/>
       <w:r>
@@ -2776,7 +2846,7 @@
       </w:r>
       <w:proofErr w:type="spellEnd"/>
       <w:r>
-        <w:t xml:space="preserve"> device Q9</w:t>
+        <w:t xml:space="preserve"> device Q10</w:t>
       </w:r>
     </w:p>
     <w:p>
@@ -2786,7 +2856,7 @@
       </w:r>
       <w:proofErr w:type="spellEnd"/>
       <w:r>
-        <w:t xml:space="preserve"> 9 </w:t>
+        <w:t xml:space="preserve"> 10 </w:t>
       </w:r>
       <w:proofErr w:type="spellStart"/>
       <w:r>
@@ -2794,12 +2864,12 @@
       </w:r>
       <w:proofErr w:type="spellEnd"/>
       <w:r>
-        <w:t xml:space="preserve"> 13 11 3 7 " m 1 l 600e-9 w 4.5e-6 "</w:t>
-      </w:r>
-    </w:p>
-    <w:p>
-      <w:r>
-        <w:t xml:space="preserve">; nmos4 Instance /+1 = </w:t>
+        <w:t xml:space="preserve"> 3 5 4 7 " m 1 l 600e-9 w 4.5e-6 "</w:t>
+      </w:r>
+    </w:p>
+    <w:p>
+      <w:r>
+        <w:t xml:space="preserve">; nmos4 Instance /+0 = </w:t>
       </w:r>
       <w:proofErr w:type="spellStart"/>
       <w:r>
@@ -2807,7 +2877,7 @@
       </w:r>
       <w:proofErr w:type="spellEnd"/>
       <w:r>
-        <w:t xml:space="preserve"> device Q10</w:t>
+        <w:t xml:space="preserve"> device Q11</w:t>
       </w:r>
     </w:p>
     <w:p>
@@ -2817,7 +2887,7 @@
       </w:r>
       <w:proofErr w:type="spellEnd"/>
       <w:r>
-        <w:t xml:space="preserve"> 10 </w:t>
+        <w:t xml:space="preserve"> 11 </w:t>
       </w:r>
       <w:proofErr w:type="spellStart"/>
       <w:r>
@@ -2825,37 +2895,6 @@
       </w:r>
       <w:proofErr w:type="spellEnd"/>
       <w:r>
-        <w:t xml:space="preserve"> 3 5 4 7 " m 1 l 600e-9 w 4.5e-6 "</w:t>
-      </w:r>
-    </w:p>
-    <w:p>
-      <w:r>
-        <w:t xml:space="preserve">; nmos4 Instance /+0 = </w:t>
-      </w:r>
-      <w:proofErr w:type="spellStart"/>
-      <w:r>
-        <w:t>auLvs</w:t>
-      </w:r>
-      <w:proofErr w:type="spellEnd"/>
-      <w:r>
-        <w:t xml:space="preserve"> device Q11</w:t>
-      </w:r>
-    </w:p>
-    <w:p>
-      <w:proofErr w:type="spellStart"/>
-      <w:r>
-        <w:t>i</w:t>
-      </w:r>
-      <w:proofErr w:type="spellEnd"/>
-      <w:r>
-        <w:t xml:space="preserve"> 11 </w:t>
-      </w:r>
-      <w:proofErr w:type="spellStart"/>
-      <w:r>
-        <w:t>nmos</w:t>
-      </w:r>
-      <w:proofErr w:type="spellEnd"/>
-      <w:r>
         <w:t xml:space="preserve"> 4 6 7 7 " m 1 l 600e-9 w 4.5e-6 "</w:t>
       </w:r>
     </w:p>
@@ -3229,31 +3268,31 @@
           <w:szCs w:val="28"/>
           <w:u w:val="single"/>
         </w:rPr>
+        <w:t>Part 2i – Simulation Schematic</w:t>
+      </w:r>
+    </w:p>
+    <w:p>
+      <w:pPr>
+        <w:rPr>
+          <w:b/>
+          <w:bCs/>
+          <w:sz w:val="28"/>
+          <w:szCs w:val="28"/>
+          <w:u w:val="single"/>
+        </w:rPr>
+      </w:pPr>
+      <w:r>
+        <w:rPr>
+          <w:b/>
+          <w:bCs/>
+          <w:noProof/>
+          <w:sz w:val="28"/>
+          <w:szCs w:val="28"/>
+          <w:u w:val="single"/>
+        </w:rPr>
         <w:lastRenderedPageBreak/>
-        <w:t>Part 2i – Simulation Schematic</w:t>
-      </w:r>
-    </w:p>
-    <w:p>
-      <w:pPr>
-        <w:rPr>
-          <w:b/>
-          <w:bCs/>
-          <w:sz w:val="28"/>
-          <w:szCs w:val="28"/>
-          <w:u w:val="single"/>
-        </w:rPr>
-      </w:pPr>
-      <w:r>
-        <w:rPr>
-          <w:b/>
-          <w:bCs/>
-          <w:noProof/>
-          <w:sz w:val="28"/>
-          <w:szCs w:val="28"/>
-          <w:u w:val="single"/>
-        </w:rPr>
         <w:drawing>
-          <wp:inline distT="0" distB="0" distL="0" distR="0" wp14:anchorId="3F7673E7" wp14:editId="2A5ECBB0">
+          <wp:inline distT="0" distB="0" distL="0" distR="0" wp14:anchorId="3F7673E7" wp14:editId="397F8256">
             <wp:extent cx="5943600" cy="1672590"/>
             <wp:effectExtent l="0" t="0" r="0" b="3810"/>
             <wp:docPr id="787590651" name="Picture 8" descr="A computer screen shot of a diagram&#10;&#10;Description automatically generated"/>
@@ -3588,27 +3627,7 @@
           <w:u w:val="single"/>
         </w:rPr>
         <w:lastRenderedPageBreak/>
-        <w:t>Part 2</w:t>
-      </w:r>
-      <w:r>
-        <w:rPr>
-          <w:b/>
-          <w:bCs/>
-          <w:sz w:val="28"/>
-          <w:szCs w:val="28"/>
-          <w:u w:val="single"/>
-        </w:rPr>
-        <w:t>i</w:t>
-      </w:r>
-      <w:r>
-        <w:rPr>
-          <w:b/>
-          <w:bCs/>
-          <w:sz w:val="28"/>
-          <w:szCs w:val="28"/>
-          <w:u w:val="single"/>
-        </w:rPr>
-        <w:t xml:space="preserve"> – </w:t>
+        <w:t xml:space="preserve">Part 2i – </w:t>
       </w:r>
       <w:proofErr w:type="spellStart"/>
       <w:r>

</xml_diff>